<commit_message>
Normalize line endings; remove stale temp files and add ignore rules
</commit_message>
<xml_diff>
--- a/Learning/full-stack-development/scaler/java-refreshser/6 - function/Notes.docx
+++ b/Learning/full-stack-development/scaler/java-refreshser/6 - function/Notes.docx
@@ -525,6 +525,7 @@
         <w:t xml:space="preserve">public static int </w:t>
       </w:r>
       <w:proofErr w:type="spellStart"/>
+      <w:proofErr w:type="gramStart"/>
       <w:r>
         <w:rPr>
           <w:rFonts w:ascii="Cambria" w:hAnsi="Cambria"/>
@@ -540,7 +541,16 @@
           <w:sz w:val="28"/>
           <w:szCs w:val="28"/>
         </w:rPr>
-        <w:t>(int a, int b) {</w:t>
+        <w:t>(</w:t>
+      </w:r>
+      <w:proofErr w:type="gramEnd"/>
+      <w:r>
+        <w:rPr>
+          <w:rFonts w:ascii="Cambria" w:hAnsi="Cambria"/>
+          <w:sz w:val="28"/>
+          <w:szCs w:val="28"/>
+        </w:rPr>
+        <w:t>int a, int b) {</w:t>
       </w:r>
     </w:p>
     <w:p>
@@ -787,6 +797,7 @@
         <w:t xml:space="preserve"> </w:t>
       </w:r>
       <w:proofErr w:type="spellStart"/>
+      <w:proofErr w:type="gramStart"/>
       <w:r>
         <w:rPr>
           <w:rFonts w:ascii="Cambria" w:hAnsi="Cambria"/>
@@ -802,7 +813,16 @@
           <w:sz w:val="28"/>
           <w:szCs w:val="28"/>
         </w:rPr>
-        <w:t xml:space="preserve">(int </w:t>
+        <w:t>(</w:t>
+      </w:r>
+      <w:proofErr w:type="gramEnd"/>
+      <w:r>
+        <w:rPr>
+          <w:rFonts w:ascii="Cambria" w:hAnsi="Cambria"/>
+          <w:sz w:val="28"/>
+          <w:szCs w:val="28"/>
+        </w:rPr>
+        <w:t xml:space="preserve">int </w:t>
       </w:r>
       <w:proofErr w:type="spellStart"/>
       <w:r>
@@ -948,7 +968,25 @@
           <w:sz w:val="28"/>
           <w:szCs w:val="28"/>
         </w:rPr>
-        <w:t xml:space="preserve">public static void main(String[] </w:t>
+        <w:t xml:space="preserve">public static void </w:t>
+      </w:r>
+      <w:proofErr w:type="gramStart"/>
+      <w:r>
+        <w:rPr>
+          <w:rFonts w:ascii="Cambria" w:hAnsi="Cambria"/>
+          <w:sz w:val="28"/>
+          <w:szCs w:val="28"/>
+        </w:rPr>
+        <w:t>main(String[</w:t>
+      </w:r>
+      <w:proofErr w:type="gramEnd"/>
+      <w:r>
+        <w:rPr>
+          <w:rFonts w:ascii="Cambria" w:hAnsi="Cambria"/>
+          <w:sz w:val="28"/>
+          <w:szCs w:val="28"/>
+        </w:rPr>
+        <w:t xml:space="preserve">] </w:t>
       </w:r>
       <w:proofErr w:type="spellStart"/>
       <w:r>
@@ -986,6 +1024,7 @@
         <w:t xml:space="preserve">    int result = </w:t>
       </w:r>
       <w:proofErr w:type="spellStart"/>
+      <w:proofErr w:type="gramStart"/>
       <w:r>
         <w:rPr>
           <w:rFonts w:ascii="Cambria" w:hAnsi="Cambria"/>
@@ -1001,7 +1040,16 @@
           <w:sz w:val="28"/>
           <w:szCs w:val="28"/>
         </w:rPr>
-        <w:t>(5, 7);</w:t>
+        <w:t>(</w:t>
+      </w:r>
+      <w:proofErr w:type="gramEnd"/>
+      <w:r>
+        <w:rPr>
+          <w:rFonts w:ascii="Cambria" w:hAnsi="Cambria"/>
+          <w:sz w:val="28"/>
+          <w:szCs w:val="28"/>
+        </w:rPr>
+        <w:t>5, 7);</w:t>
       </w:r>
     </w:p>
     <w:p>
@@ -1165,6 +1213,7 @@
         <w:t xml:space="preserve">public static int </w:t>
       </w:r>
       <w:proofErr w:type="spellStart"/>
+      <w:proofErr w:type="gramStart"/>
       <w:r>
         <w:rPr>
           <w:rFonts w:ascii="Cambria" w:hAnsi="Cambria"/>
@@ -1180,7 +1229,16 @@
           <w:sz w:val="28"/>
           <w:szCs w:val="28"/>
         </w:rPr>
-        <w:t>(int number) {</w:t>
+        <w:t>(</w:t>
+      </w:r>
+      <w:proofErr w:type="gramEnd"/>
+      <w:r>
+        <w:rPr>
+          <w:rFonts w:ascii="Cambria" w:hAnsi="Cambria"/>
+          <w:sz w:val="28"/>
+          <w:szCs w:val="28"/>
+        </w:rPr>
+        <w:t>int number) {</w:t>
       </w:r>
     </w:p>
     <w:p>
@@ -1480,6 +1538,7 @@
         <w:t xml:space="preserve">public static int </w:t>
       </w:r>
       <w:proofErr w:type="spellStart"/>
+      <w:proofErr w:type="gramStart"/>
       <w:r>
         <w:rPr>
           <w:rFonts w:ascii="Cambria" w:hAnsi="Cambria"/>
@@ -1495,7 +1554,16 @@
           <w:sz w:val="28"/>
           <w:szCs w:val="28"/>
         </w:rPr>
-        <w:t xml:space="preserve">(int </w:t>
+        <w:t>(</w:t>
+      </w:r>
+      <w:proofErr w:type="gramEnd"/>
+      <w:r>
+        <w:rPr>
+          <w:rFonts w:ascii="Cambria" w:hAnsi="Cambria"/>
+          <w:sz w:val="28"/>
+          <w:szCs w:val="28"/>
+        </w:rPr>
+        <w:t xml:space="preserve">int </w:t>
       </w:r>
       <w:proofErr w:type="spellStart"/>
       <w:r>
@@ -1795,6 +1863,7 @@
         <w:t xml:space="preserve"> </w:t>
       </w:r>
       <w:proofErr w:type="spellStart"/>
+      <w:proofErr w:type="gramStart"/>
       <w:r>
         <w:rPr>
           <w:rFonts w:ascii="Cambria" w:hAnsi="Cambria"/>
@@ -1810,7 +1879,16 @@
           <w:sz w:val="28"/>
           <w:szCs w:val="28"/>
         </w:rPr>
-        <w:t xml:space="preserve">(int </w:t>
+        <w:t>(</w:t>
+      </w:r>
+      <w:proofErr w:type="gramEnd"/>
+      <w:r>
+        <w:rPr>
+          <w:rFonts w:ascii="Cambria" w:hAnsi="Cambria"/>
+          <w:sz w:val="28"/>
+          <w:szCs w:val="28"/>
+        </w:rPr>
+        <w:t xml:space="preserve">int </w:t>
       </w:r>
       <w:proofErr w:type="spellStart"/>
       <w:r>
@@ -1933,6 +2011,7 @@
         <w:t xml:space="preserve">public static String </w:t>
       </w:r>
       <w:proofErr w:type="spellStart"/>
+      <w:proofErr w:type="gramStart"/>
       <w:r>
         <w:rPr>
           <w:rFonts w:ascii="Cambria" w:hAnsi="Cambria"/>
@@ -1948,7 +2027,16 @@
           <w:sz w:val="28"/>
           <w:szCs w:val="28"/>
         </w:rPr>
-        <w:t xml:space="preserve">(int </w:t>
+        <w:t>(</w:t>
+      </w:r>
+      <w:proofErr w:type="gramEnd"/>
+      <w:r>
+        <w:rPr>
+          <w:rFonts w:ascii="Cambria" w:hAnsi="Cambria"/>
+          <w:sz w:val="28"/>
+          <w:szCs w:val="28"/>
+        </w:rPr>
+        <w:t xml:space="preserve">int </w:t>
       </w:r>
       <w:proofErr w:type="spellStart"/>
       <w:r>
@@ -2140,6 +2228,7 @@
         <w:t xml:space="preserve">public static void </w:t>
       </w:r>
       <w:proofErr w:type="spellStart"/>
+      <w:proofErr w:type="gramStart"/>
       <w:r>
         <w:rPr>
           <w:rFonts w:ascii="Cambria" w:hAnsi="Cambria"/>
@@ -2155,7 +2244,16 @@
           <w:sz w:val="28"/>
           <w:szCs w:val="28"/>
         </w:rPr>
-        <w:t xml:space="preserve">(int </w:t>
+        <w:t>(</w:t>
+      </w:r>
+      <w:proofErr w:type="gramEnd"/>
+      <w:r>
+        <w:rPr>
+          <w:rFonts w:ascii="Cambria" w:hAnsi="Cambria"/>
+          <w:sz w:val="28"/>
+          <w:szCs w:val="28"/>
+        </w:rPr>
+        <w:t xml:space="preserve">int </w:t>
       </w:r>
       <w:proofErr w:type="spellStart"/>
       <w:r>
@@ -2456,6 +2554,7 @@
         <w:t xml:space="preserve">public static String </w:t>
       </w:r>
       <w:proofErr w:type="spellStart"/>
+      <w:proofErr w:type="gramStart"/>
       <w:r>
         <w:rPr>
           <w:rFonts w:ascii="Cambria" w:hAnsi="Cambria"/>
@@ -2471,7 +2570,16 @@
           <w:sz w:val="28"/>
           <w:szCs w:val="28"/>
         </w:rPr>
-        <w:t xml:space="preserve">(int </w:t>
+        <w:t>(</w:t>
+      </w:r>
+      <w:proofErr w:type="gramEnd"/>
+      <w:r>
+        <w:rPr>
+          <w:rFonts w:ascii="Cambria" w:hAnsi="Cambria"/>
+          <w:sz w:val="28"/>
+          <w:szCs w:val="28"/>
+        </w:rPr>
+        <w:t xml:space="preserve">int </w:t>
       </w:r>
       <w:proofErr w:type="spellStart"/>
       <w:r>
@@ -3861,15 +3969,33 @@
           <w:sz w:val="28"/>
           <w:szCs w:val="28"/>
         </w:rPr>
-        <w:t>Function_Name</w:t>
-      </w:r>
-      <w:r>
-        <w:rPr>
-          <w:rFonts w:ascii="Cambria" w:hAnsi="Cambria"/>
-          <w:sz w:val="28"/>
-          <w:szCs w:val="28"/>
-        </w:rPr>
-        <w:t xml:space="preserve">(InputType1 Input1, </w:t>
+        <w:t>Function_</w:t>
+      </w:r>
+      <w:proofErr w:type="gramStart"/>
+      <w:r>
+        <w:rPr>
+          <w:rFonts w:ascii="Cambria" w:hAnsi="Cambria"/>
+          <w:sz w:val="28"/>
+          <w:szCs w:val="28"/>
+        </w:rPr>
+        <w:t>Name</w:t>
+      </w:r>
+      <w:r>
+        <w:rPr>
+          <w:rFonts w:ascii="Cambria" w:hAnsi="Cambria"/>
+          <w:sz w:val="28"/>
+          <w:szCs w:val="28"/>
+        </w:rPr>
+        <w:t>(</w:t>
+      </w:r>
+      <w:proofErr w:type="gramEnd"/>
+      <w:r>
+        <w:rPr>
+          <w:rFonts w:ascii="Cambria" w:hAnsi="Cambria"/>
+          <w:sz w:val="28"/>
+          <w:szCs w:val="28"/>
+        </w:rPr>
+        <w:t xml:space="preserve">InputType1 Input1, </w:t>
       </w:r>
       <w:r>
         <w:rPr>
@@ -3895,14 +4021,34 @@
         </w:rPr>
         <w:t xml:space="preserve"> Input</w:t>
       </w:r>
-      <w:r>
-        <w:rPr>
-          <w:rFonts w:ascii="Cambria" w:hAnsi="Cambria"/>
-          <w:sz w:val="28"/>
-          <w:szCs w:val="28"/>
-        </w:rPr>
-        <w:t>2,..So On){</w:t>
-      </w:r>
+      <w:proofErr w:type="gramStart"/>
+      <w:r>
+        <w:rPr>
+          <w:rFonts w:ascii="Cambria" w:hAnsi="Cambria"/>
+          <w:sz w:val="28"/>
+          <w:szCs w:val="28"/>
+        </w:rPr>
+        <w:t>2,..</w:t>
+      </w:r>
+      <w:proofErr w:type="gramEnd"/>
+      <w:r>
+        <w:rPr>
+          <w:rFonts w:ascii="Cambria" w:hAnsi="Cambria"/>
+          <w:sz w:val="28"/>
+          <w:szCs w:val="28"/>
+        </w:rPr>
+        <w:t xml:space="preserve">So </w:t>
+      </w:r>
+      <w:proofErr w:type="gramStart"/>
+      <w:r>
+        <w:rPr>
+          <w:rFonts w:ascii="Cambria" w:hAnsi="Cambria"/>
+          <w:sz w:val="28"/>
+          <w:szCs w:val="28"/>
+        </w:rPr>
+        <w:t>On){</w:t>
+      </w:r>
+      <w:proofErr w:type="gramEnd"/>
     </w:p>
     <w:p>
       <w:pPr>
@@ -4047,9 +4193,28 @@
           <w:sz w:val="28"/>
           <w:szCs w:val="28"/>
         </w:rPr>
-        <w:t xml:space="preserve">  public static int int2Sum(int </w:t>
+        <w:t>  public static int int2</w:t>
+      </w:r>
+      <w:proofErr w:type="gramStart"/>
+      <w:r>
+        <w:rPr>
+          <w:rFonts w:ascii="Cambria" w:hAnsi="Cambria"/>
+          <w:sz w:val="28"/>
+          <w:szCs w:val="28"/>
+        </w:rPr>
+        <w:t>Sum(</w:t>
+      </w:r>
+      <w:proofErr w:type="gramEnd"/>
+      <w:r>
+        <w:rPr>
+          <w:rFonts w:ascii="Cambria" w:hAnsi="Cambria"/>
+          <w:sz w:val="28"/>
+          <w:szCs w:val="28"/>
+        </w:rPr>
+        <w:t xml:space="preserve">int </w:t>
       </w:r>
       <w:proofErr w:type="spellStart"/>
+      <w:proofErr w:type="gramStart"/>
       <w:r>
         <w:rPr>
           <w:rFonts w:ascii="Cambria" w:hAnsi="Cambria"/>
@@ -4059,14 +4224,25 @@
         <w:t>a,int</w:t>
       </w:r>
       <w:proofErr w:type="spellEnd"/>
-      <w:r>
-        <w:rPr>
-          <w:rFonts w:ascii="Cambria" w:hAnsi="Cambria"/>
-          <w:sz w:val="28"/>
-          <w:szCs w:val="28"/>
-        </w:rPr>
-        <w:t xml:space="preserve"> b){</w:t>
-      </w:r>
+      <w:proofErr w:type="gramEnd"/>
+      <w:r>
+        <w:rPr>
+          <w:rFonts w:ascii="Cambria" w:hAnsi="Cambria"/>
+          <w:sz w:val="28"/>
+          <w:szCs w:val="28"/>
+        </w:rPr>
+        <w:t xml:space="preserve"> </w:t>
+      </w:r>
+      <w:proofErr w:type="gramStart"/>
+      <w:r>
+        <w:rPr>
+          <w:rFonts w:ascii="Cambria" w:hAnsi="Cambria"/>
+          <w:sz w:val="28"/>
+          <w:szCs w:val="28"/>
+        </w:rPr>
+        <w:t>b){</w:t>
+      </w:r>
+      <w:proofErr w:type="gramEnd"/>
     </w:p>
     <w:p>
       <w:pPr>
@@ -4134,7 +4310,25 @@
           <w:sz w:val="28"/>
           <w:szCs w:val="28"/>
         </w:rPr>
-        <w:t xml:space="preserve">  public static void main(String[] </w:t>
+        <w:t xml:space="preserve">  public static void </w:t>
+      </w:r>
+      <w:proofErr w:type="gramStart"/>
+      <w:r>
+        <w:rPr>
+          <w:rFonts w:ascii="Cambria" w:hAnsi="Cambria"/>
+          <w:sz w:val="28"/>
+          <w:szCs w:val="28"/>
+        </w:rPr>
+        <w:t>main(String[</w:t>
+      </w:r>
+      <w:proofErr w:type="gramEnd"/>
+      <w:r>
+        <w:rPr>
+          <w:rFonts w:ascii="Cambria" w:hAnsi="Cambria"/>
+          <w:sz w:val="28"/>
+          <w:szCs w:val="28"/>
+        </w:rPr>
+        <w:t xml:space="preserve">] </w:t>
       </w:r>
       <w:proofErr w:type="spellStart"/>
       <w:r>
@@ -4187,7 +4381,25 @@
           <w:sz w:val="28"/>
           <w:szCs w:val="28"/>
         </w:rPr>
-        <w:t>(int2Sum(10,15));</w:t>
+        <w:t>(int2</w:t>
+      </w:r>
+      <w:proofErr w:type="gramStart"/>
+      <w:r>
+        <w:rPr>
+          <w:rFonts w:ascii="Cambria" w:hAnsi="Cambria"/>
+          <w:sz w:val="28"/>
+          <w:szCs w:val="28"/>
+        </w:rPr>
+        <w:t>Sum(</w:t>
+      </w:r>
+      <w:proofErr w:type="gramEnd"/>
+      <w:r>
+        <w:rPr>
+          <w:rFonts w:ascii="Cambria" w:hAnsi="Cambria"/>
+          <w:sz w:val="28"/>
+          <w:szCs w:val="28"/>
+        </w:rPr>
+        <w:t>10,15));</w:t>
       </w:r>
     </w:p>
     <w:p>
@@ -4265,7 +4477,51 @@
           <w:szCs w:val="28"/>
         </w:rPr>
         <w:lastRenderedPageBreak/>
-        <w:t>With return type void we can write return; &lt;- there is no meaning , if we not written it code still work.</w:t>
+        <w:t xml:space="preserve">With return type void we can write return; &lt;- there is no </w:t>
+      </w:r>
+      <w:proofErr w:type="gramStart"/>
+      <w:r>
+        <w:rPr>
+          <w:rFonts w:ascii="Cambria" w:hAnsi="Cambria"/>
+          <w:sz w:val="28"/>
+          <w:szCs w:val="28"/>
+        </w:rPr>
+        <w:t>meaning ,</w:t>
+      </w:r>
+      <w:proofErr w:type="gramEnd"/>
+      <w:r>
+        <w:rPr>
+          <w:rFonts w:ascii="Cambria" w:hAnsi="Cambria"/>
+          <w:sz w:val="28"/>
+          <w:szCs w:val="28"/>
+        </w:rPr>
+        <w:t xml:space="preserve"> if we not written it code still work.</w:t>
+      </w:r>
+    </w:p>
+    <w:p>
+      <w:pPr>
+        <w:rPr>
+          <w:rFonts w:ascii="Cambria" w:hAnsi="Cambria"/>
+          <w:sz w:val="28"/>
+          <w:szCs w:val="28"/>
+        </w:rPr>
+      </w:pPr>
+    </w:p>
+    <w:p>
+      <w:pPr>
+        <w:rPr>
+          <w:rFonts w:ascii="Cambria" w:hAnsi="Cambria"/>
+          <w:sz w:val="28"/>
+          <w:szCs w:val="28"/>
+        </w:rPr>
+      </w:pPr>
+      <w:r>
+        <w:rPr>
+          <w:rFonts w:ascii="Cambria" w:hAnsi="Cambria"/>
+          <w:sz w:val="28"/>
+          <w:szCs w:val="28"/>
+        </w:rPr>
+        <w:t>Whatever written after return statement is not reachable as that code never be execute so we get unreachable statement exception.</w:t>
       </w:r>
     </w:p>
     <w:p>

</xml_diff>